<commit_message>
Agrego imagenes, titulo y corrijo errores de redacion al documento: Acreditarse a un final
</commit_message>
<xml_diff>
--- a/Documentacion/Acreditarse a un final.docx
+++ b/Documentacion/Acreditarse a un final.docx
@@ -4,6 +4,7 @@
   <w:body>
     <w:p>
       <w:pPr>
+        <w:pStyle w:val="Ttulo"/>
         <w:rPr>
           <w:lang w:val="es-AR"/>
         </w:rPr>
@@ -14,27 +15,63 @@
         <w:rPr>
           <w:lang w:val="es-AR"/>
         </w:rPr>
-        <w:t>Primer paso: ingresar a exa.unicen.edu.ar</w:t>
-      </w:r>
-    </w:p>
-    <w:p>
-      <w:pPr>
-        <w:rPr>
-          <w:lang w:val="es-AR"/>
-        </w:rPr>
-      </w:pPr>
-    </w:p>
-    <w:p>
-      <w:pPr>
-        <w:rPr>
-          <w:lang w:val="es-AR"/>
-        </w:rPr>
-      </w:pPr>
-      <w:r>
-        <w:rPr>
-          <w:lang w:val="es-AR"/>
-        </w:rPr>
-        <w:t>Segundo paso: Señalar solapa “Carreras” y dar clic en “Finales”</w:t>
+        <w:t>Acreditarse a un final:</w:t>
+      </w:r>
+    </w:p>
+    <w:p>
+      <w:pPr>
+        <w:rPr>
+          <w:lang w:val="es-AR"/>
+        </w:rPr>
+      </w:pPr>
+    </w:p>
+    <w:p>
+      <w:pPr>
+        <w:rPr>
+          <w:lang w:val="es-AR"/>
+        </w:rPr>
+      </w:pPr>
+      <w:r>
+        <w:rPr>
+          <w:b/>
+          <w:bCs/>
+          <w:lang w:val="es-AR"/>
+        </w:rPr>
+        <w:t>Primer paso:</w:t>
+      </w:r>
+      <w:r>
+        <w:rPr>
+          <w:lang w:val="es-AR"/>
+        </w:rPr>
+        <w:t xml:space="preserve"> Ingresa a exa.unicen.edu.ar</w:t>
+      </w:r>
+    </w:p>
+    <w:p>
+      <w:pPr>
+        <w:rPr>
+          <w:lang w:val="es-AR"/>
+        </w:rPr>
+      </w:pPr>
+    </w:p>
+    <w:p>
+      <w:pPr>
+        <w:rPr>
+          <w:lang w:val="es-AR"/>
+        </w:rPr>
+      </w:pPr>
+      <w:r>
+        <w:rPr>
+          <w:b/>
+          <w:bCs/>
+          <w:lang w:val="es-AR"/>
+        </w:rPr>
+        <w:t>Segundo paso:</w:t>
+      </w:r>
+      <w:r>
+        <w:rPr>
+          <w:lang w:val="es-AR"/>
+        </w:rPr>
+        <w:t xml:space="preserve"> Señala la solapa “Carreras” y dar clic en “Finales”</w:t>
       </w:r>
     </w:p>
     <w:p>
@@ -49,7 +86,7 @@
           <w:lang w:val="es-AR"/>
         </w:rPr>
         <w:drawing>
-          <wp:inline distT="0" distB="0" distL="0" distR="0" wp14:anchorId="1A1E9A3C" wp14:editId="230FBF26">
+          <wp:inline distT="0" distB="0" distL="0" distR="0" wp14:anchorId="5BC4DDDE" wp14:editId="2A807FD7">
             <wp:extent cx="5928360" cy="3078480"/>
             <wp:effectExtent l="0" t="0" r="0" b="7620"/>
             <wp:docPr id="1" name="Imagen 1"/>
@@ -106,9 +143,17 @@
       </w:pPr>
       <w:r>
         <w:rPr>
-          <w:lang w:val="es-AR"/>
-        </w:rPr>
-        <w:t xml:space="preserve">Tercer paso: Chequea la mesa en la que te vas a anotar desde el SIU </w:t>
+          <w:b/>
+          <w:bCs/>
+          <w:lang w:val="es-AR"/>
+        </w:rPr>
+        <w:t>Tercer paso:</w:t>
+      </w:r>
+      <w:r>
+        <w:rPr>
+          <w:lang w:val="es-AR"/>
+        </w:rPr>
+        <w:t xml:space="preserve"> Chequea la mesa en la que te vas a anotar desde el SIU </w:t>
       </w:r>
       <w:proofErr w:type="gramStart"/>
       <w:r>
@@ -136,8 +181,9 @@
           <w:noProof/>
           <w:lang w:val="es-AR"/>
         </w:rPr>
+        <w:lastRenderedPageBreak/>
         <w:drawing>
-          <wp:inline distT="0" distB="0" distL="0" distR="0" wp14:anchorId="2E24D5FE" wp14:editId="56324C29">
+          <wp:inline distT="0" distB="0" distL="0" distR="0" wp14:anchorId="1EB52E0E" wp14:editId="27B4857C">
             <wp:extent cx="5943600" cy="3863340"/>
             <wp:effectExtent l="0" t="0" r="0" b="3810"/>
             <wp:docPr id="3" name="Imagen 3"/>
@@ -201,9 +247,31 @@
       </w:pPr>
       <w:r>
         <w:rPr>
-          <w:lang w:val="es-AR"/>
-        </w:rPr>
-        <w:t xml:space="preserve">Tercer paso: Seleccionar la opción “acreditarte aquí” y busca la mesa en la que te has anotado desde el SIU </w:t>
+          <w:b/>
+          <w:bCs/>
+          <w:lang w:val="es-AR"/>
+        </w:rPr>
+        <w:t>Cuarto paso:</w:t>
+      </w:r>
+      <w:r>
+        <w:rPr>
+          <w:lang w:val="es-AR"/>
+        </w:rPr>
+        <w:t xml:space="preserve"> Seleccionar la opción </w:t>
+      </w:r>
+      <w:r>
+        <w:rPr>
+          <w:i/>
+          <w:iCs/>
+          <w:lang w:val="es-AR"/>
+        </w:rPr>
+        <w:t>“acreditarte aquí”</w:t>
+      </w:r>
+      <w:r>
+        <w:rPr>
+          <w:lang w:val="es-AR"/>
+        </w:rPr>
+        <w:t xml:space="preserve"> y busca la mesa en la que te has anotado desde el SIU </w:t>
       </w:r>
       <w:proofErr w:type="gramStart"/>
       <w:r>
@@ -217,7 +285,7 @@
         <w:rPr>
           <w:lang w:val="es-AR"/>
         </w:rPr>
-        <w:t>, la misma va a figurar en la solapa. Recuerda que la acreditación debe realizarse dentro de las 24h. de la fecha del examen.</w:t>
+        <w:t>, la misma va a figurar en la solapa. Recuerda que la acreditación debe realizarse dentro de las 24hs. de la fecha del examen.</w:t>
       </w:r>
     </w:p>
     <w:p>
@@ -232,7 +300,7 @@
           <w:lang w:val="es-AR"/>
         </w:rPr>
         <w:drawing>
-          <wp:inline distT="0" distB="0" distL="0" distR="0" wp14:anchorId="62A0A765" wp14:editId="4842BA1D">
+          <wp:inline distT="0" distB="0" distL="0" distR="0" wp14:anchorId="5371BAF1" wp14:editId="4D1D81AC">
             <wp:extent cx="5935980" cy="3070860"/>
             <wp:effectExtent l="0" t="0" r="7620" b="0"/>
             <wp:docPr id="2" name="Imagen 2"/>
@@ -296,43 +364,17 @@
       </w:pPr>
       <w:r>
         <w:rPr>
-          <w:lang w:val="es-AR"/>
-        </w:rPr>
-        <w:t xml:space="preserve">Cuarto paso: Hora de realizar la acreditación. </w:t>
-      </w:r>
-      <w:proofErr w:type="gramStart"/>
-      <w:r>
-        <w:rPr>
-          <w:lang w:val="es-AR"/>
-        </w:rPr>
-        <w:t>Como lo hago?</w:t>
-      </w:r>
-      <w:proofErr w:type="gramEnd"/>
-      <w:r>
-        <w:rPr>
-          <w:lang w:val="es-AR"/>
-        </w:rPr>
-        <w:t xml:space="preserve"> Simple </w:t>
-      </w:r>
-      <w:proofErr w:type="spellStart"/>
-      <w:r>
-        <w:rPr>
-          <w:lang w:val="es-AR"/>
-        </w:rPr>
-        <w:t>y</w:t>
-      </w:r>
-      <w:r>
-        <w:rPr>
-          <w:lang w:val="es-AR"/>
-        </w:rPr>
-        <w:t>ena</w:t>
-      </w:r>
-      <w:proofErr w:type="spellEnd"/>
-      <w:r>
-        <w:rPr>
-          <w:lang w:val="es-AR"/>
-        </w:rPr>
-        <w:t xml:space="preserve"> los campos que te solicita a continuación.</w:t>
+          <w:b/>
+          <w:bCs/>
+          <w:lang w:val="es-AR"/>
+        </w:rPr>
+        <w:t xml:space="preserve">Quinto paso: </w:t>
+      </w:r>
+      <w:r>
+        <w:rPr>
+          <w:lang w:val="es-AR"/>
+        </w:rPr>
+        <w:t>Hora de realizar la acreditación. ¿Cómo lo hago? Simple llena los campos que te solicita a continuación.</w:t>
       </w:r>
     </w:p>
     <w:p>
@@ -347,7 +389,7 @@
           <w:lang w:val="es-AR"/>
         </w:rPr>
         <w:drawing>
-          <wp:inline distT="0" distB="0" distL="0" distR="0" wp14:anchorId="42EABE01" wp14:editId="4288138A">
+          <wp:inline distT="0" distB="0" distL="0" distR="0" wp14:anchorId="00048053" wp14:editId="47BBA5A7">
             <wp:extent cx="5943600" cy="3154680"/>
             <wp:effectExtent l="0" t="0" r="0" b="7620"/>
             <wp:docPr id="4" name="Imagen 4"/>
@@ -411,23 +453,17 @@
       </w:pPr>
       <w:r>
         <w:rPr>
-          <w:lang w:val="es-AR"/>
-        </w:rPr>
-        <w:t xml:space="preserve">Quinto paso: Una vez acreditado, ¡Todo listo! </w:t>
-      </w:r>
-      <w:proofErr w:type="spellStart"/>
-      <w:r>
-        <w:rPr>
-          <w:lang w:val="es-AR"/>
-        </w:rPr>
-        <w:t>Guardá</w:t>
-      </w:r>
-      <w:proofErr w:type="spellEnd"/>
-      <w:r>
-        <w:rPr>
-          <w:lang w:val="es-AR"/>
-        </w:rPr>
-        <w:t xml:space="preserve"> tu comprobante y ¡éxitos en tu final!</w:t>
+          <w:b/>
+          <w:bCs/>
+          <w:lang w:val="es-AR"/>
+        </w:rPr>
+        <w:t>Sexto paso:</w:t>
+      </w:r>
+      <w:r>
+        <w:rPr>
+          <w:lang w:val="es-AR"/>
+        </w:rPr>
+        <w:t xml:space="preserve"> Una vez acreditado, ¡Todo listo! Guarda tu comprobante y ¡Éxitos en tu final!</w:t>
       </w:r>
     </w:p>
     <w:p>
@@ -845,7 +881,7 @@
   <w:style w:type="paragraph" w:default="1" w:styleId="Normal">
     <w:name w:val="Normal"/>
     <w:qFormat/>
-    <w:rsid w:val="008C329A"/>
+    <w:rsid w:val="00027698"/>
   </w:style>
   <w:style w:type="character" w:default="1" w:styleId="Fuentedeprrafopredeter">
     <w:name w:val="Default Paragraph Font"/>
@@ -873,6 +909,40 @@
     <w:uiPriority w:val="99"/>
     <w:semiHidden/>
     <w:unhideWhenUsed/>
+  </w:style>
+  <w:style w:type="paragraph" w:styleId="Ttulo">
+    <w:name w:val="Title"/>
+    <w:basedOn w:val="Normal"/>
+    <w:next w:val="Normal"/>
+    <w:link w:val="TtuloCar"/>
+    <w:uiPriority w:val="10"/>
+    <w:qFormat/>
+    <w:rsid w:val="00027698"/>
+    <w:pPr>
+      <w:spacing w:after="0" w:line="240" w:lineRule="auto"/>
+      <w:contextualSpacing/>
+    </w:pPr>
+    <w:rPr>
+      <w:rFonts w:asciiTheme="majorHAnsi" w:eastAsiaTheme="majorEastAsia" w:hAnsiTheme="majorHAnsi" w:cstheme="majorBidi"/>
+      <w:spacing w:val="-10"/>
+      <w:kern w:val="28"/>
+      <w:sz w:val="56"/>
+      <w:szCs w:val="56"/>
+    </w:rPr>
+  </w:style>
+  <w:style w:type="character" w:customStyle="1" w:styleId="TtuloCar">
+    <w:name w:val="Título Car"/>
+    <w:basedOn w:val="Fuentedeprrafopredeter"/>
+    <w:link w:val="Ttulo"/>
+    <w:uiPriority w:val="10"/>
+    <w:rsid w:val="00027698"/>
+    <w:rPr>
+      <w:rFonts w:asciiTheme="majorHAnsi" w:eastAsiaTheme="majorEastAsia" w:hAnsiTheme="majorHAnsi" w:cstheme="majorBidi"/>
+      <w:spacing w:val="-10"/>
+      <w:kern w:val="28"/>
+      <w:sz w:val="56"/>
+      <w:szCs w:val="56"/>
+    </w:rPr>
   </w:style>
 </w:styles>
 </file>

</xml_diff>